<commit_message>
Ennesimo refactor appunti e tagli vari
</commit_message>
<xml_diff>
--- a/Appunti e risposte/Tutti i Quiz (Teoria e Pratica).docx
+++ b/Appunti e risposte/Tutti i Quiz (Teoria e Pratica).docx
@@ -398,14 +398,11 @@
     </w:p>
     <w:p>
       <w:r>
-        <w:rPr>
-          <w:noProof/>
-        </w:rPr>
         <w:drawing>
-          <wp:inline distT="0" distB="0" distL="0" distR="0" wp14:anchorId="2ACAB620" wp14:editId="3DB9B0A8">
-            <wp:extent cx="4385180" cy="2491740"/>
-            <wp:effectExtent l="0" t="0" r="0" b="3810"/>
-            <wp:docPr id="8" name="Immagine 8"/>
+          <wp:inline distT="0" distB="0" distL="0" distR="0" wp14:anchorId="581FA9A6" wp14:editId="51BC1AF2">
+            <wp:extent cx="5921253" cy="2415749"/>
+            <wp:effectExtent l="0" t="0" r="3810" b="3810"/>
+            <wp:docPr id="2" name="Immagine 2"/>
             <wp:cNvGraphicFramePr>
               <a:graphicFrameLocks xmlns:a="http://schemas.openxmlformats.org/drawingml/2006/main" noChangeAspect="1"/>
             </wp:cNvGraphicFramePr>
@@ -425,7 +422,7 @@
                   <pic:spPr>
                     <a:xfrm>
                       <a:off x="0" y="0"/>
-                      <a:ext cx="4388057" cy="2493375"/>
+                      <a:ext cx="5921253" cy="2415749"/>
                     </a:xfrm>
                     <a:prstGeom prst="rect">
                       <a:avLst/>

</xml_diff>

<commit_message>
Quiz aggiornati all'ultimo esame
</commit_message>
<xml_diff>
--- a/Appunti e risposte/Tutti i Quiz (Teoria e Pratica).docx
+++ b/Appunti e risposte/Tutti i Quiz (Teoria e Pratica).docx
@@ -278,6 +278,148 @@
         <w:rPr>
           <w:i/>
           <w:iCs/>
+          <w:noProof/>
+        </w:rPr>
+        <w:drawing>
+          <wp:inline distT="0" distB="0" distL="0" distR="0" wp14:anchorId="1ECAC750" wp14:editId="56647C1D">
+            <wp:extent cx="6116320" cy="2357120"/>
+            <wp:effectExtent l="0" t="0" r="0" b="5080"/>
+            <wp:docPr id="8" name="Immagine 8"/>
+            <wp:cNvGraphicFramePr>
+              <a:graphicFrameLocks xmlns:a="http://schemas.openxmlformats.org/drawingml/2006/main" noChangeAspect="1"/>
+            </wp:cNvGraphicFramePr>
+            <a:graphic xmlns:a="http://schemas.openxmlformats.org/drawingml/2006/main">
+              <a:graphicData uri="http://schemas.openxmlformats.org/drawingml/2006/picture">
+                <pic:pic xmlns:pic="http://schemas.openxmlformats.org/drawingml/2006/picture">
+                  <pic:nvPicPr>
+                    <pic:cNvPr id="0" name="Picture 1"/>
+                    <pic:cNvPicPr>
+                      <a:picLocks noChangeAspect="1" noChangeArrowheads="1"/>
+                    </pic:cNvPicPr>
+                  </pic:nvPicPr>
+                  <pic:blipFill>
+                    <a:blip r:embed="rId10">
+                      <a:extLst>
+                        <a:ext uri="{28A0092B-C50C-407E-A947-70E740481C1C}">
+                          <a14:useLocalDpi xmlns:a14="http://schemas.microsoft.com/office/drawing/2010/main" val="0"/>
+                        </a:ext>
+                      </a:extLst>
+                    </a:blip>
+                    <a:srcRect/>
+                    <a:stretch>
+                      <a:fillRect/>
+                    </a:stretch>
+                  </pic:blipFill>
+                  <pic:spPr bwMode="auto">
+                    <a:xfrm>
+                      <a:off x="0" y="0"/>
+                      <a:ext cx="6116320" cy="2357120"/>
+                    </a:xfrm>
+                    <a:prstGeom prst="rect">
+                      <a:avLst/>
+                    </a:prstGeom>
+                    <a:noFill/>
+                    <a:ln>
+                      <a:noFill/>
+                    </a:ln>
+                  </pic:spPr>
+                </pic:pic>
+              </a:graphicData>
+            </a:graphic>
+          </wp:inline>
+        </w:drawing>
+      </w:r>
+    </w:p>
+    <w:p>
+      <w:pPr>
+        <w:rPr>
+          <w:i/>
+          <w:iCs/>
+        </w:rPr>
+      </w:pPr>
+      <w:r>
+        <w:rPr>
+          <w:i/>
+          <w:iCs/>
+        </w:rPr>
+        <w:br w:type="page"/>
+      </w:r>
+    </w:p>
+    <w:p>
+      <w:pPr>
+        <w:rPr>
+          <w:i/>
+          <w:iCs/>
+        </w:rPr>
+      </w:pPr>
+      <w:r>
+        <w:rPr>
+          <w:i/>
+          <w:iCs/>
+          <w:noProof/>
+        </w:rPr>
+        <w:lastRenderedPageBreak/>
+        <w:drawing>
+          <wp:inline distT="0" distB="0" distL="0" distR="0" wp14:anchorId="240B0670" wp14:editId="0053BD97">
+            <wp:extent cx="6116320" cy="2966720"/>
+            <wp:effectExtent l="0" t="0" r="0" b="5080"/>
+            <wp:docPr id="18" name="Immagine 18"/>
+            <wp:cNvGraphicFramePr>
+              <a:graphicFrameLocks xmlns:a="http://schemas.openxmlformats.org/drawingml/2006/main" noChangeAspect="1"/>
+            </wp:cNvGraphicFramePr>
+            <a:graphic xmlns:a="http://schemas.openxmlformats.org/drawingml/2006/main">
+              <a:graphicData uri="http://schemas.openxmlformats.org/drawingml/2006/picture">
+                <pic:pic xmlns:pic="http://schemas.openxmlformats.org/drawingml/2006/picture">
+                  <pic:nvPicPr>
+                    <pic:cNvPr id="0" name="Picture 2"/>
+                    <pic:cNvPicPr>
+                      <a:picLocks noChangeAspect="1" noChangeArrowheads="1"/>
+                    </pic:cNvPicPr>
+                  </pic:nvPicPr>
+                  <pic:blipFill>
+                    <a:blip r:embed="rId11">
+                      <a:extLst>
+                        <a:ext uri="{28A0092B-C50C-407E-A947-70E740481C1C}">
+                          <a14:useLocalDpi xmlns:a14="http://schemas.microsoft.com/office/drawing/2010/main" val="0"/>
+                        </a:ext>
+                      </a:extLst>
+                    </a:blip>
+                    <a:srcRect/>
+                    <a:stretch>
+                      <a:fillRect/>
+                    </a:stretch>
+                  </pic:blipFill>
+                  <pic:spPr bwMode="auto">
+                    <a:xfrm>
+                      <a:off x="0" y="0"/>
+                      <a:ext cx="6116320" cy="2966720"/>
+                    </a:xfrm>
+                    <a:prstGeom prst="rect">
+                      <a:avLst/>
+                    </a:prstGeom>
+                    <a:noFill/>
+                    <a:ln>
+                      <a:noFill/>
+                    </a:ln>
+                  </pic:spPr>
+                </pic:pic>
+              </a:graphicData>
+            </a:graphic>
+          </wp:inline>
+        </w:drawing>
+      </w:r>
+    </w:p>
+    <w:p>
+      <w:pPr>
+        <w:rPr>
+          <w:i/>
+          <w:iCs/>
+        </w:rPr>
+      </w:pPr>
+      <w:r>
+        <w:rPr>
+          <w:i/>
+          <w:iCs/>
         </w:rPr>
         <w:br w:type="page"/>
       </w:r>
@@ -325,7 +467,7 @@
                     <pic:cNvPicPr/>
                   </pic:nvPicPr>
                   <pic:blipFill>
-                    <a:blip r:embed="rId10"/>
+                    <a:blip r:embed="rId12"/>
                     <a:stretch>
                       <a:fillRect/>
                     </a:stretch>
@@ -364,93 +506,6 @@
             <wp:extent cx="6021532" cy="464820"/>
             <wp:effectExtent l="0" t="0" r="0" b="0"/>
             <wp:docPr id="7" name="Immagine 7"/>
-            <wp:cNvGraphicFramePr>
-              <a:graphicFrameLocks xmlns:a="http://schemas.openxmlformats.org/drawingml/2006/main" noChangeAspect="1"/>
-            </wp:cNvGraphicFramePr>
-            <a:graphic xmlns:a="http://schemas.openxmlformats.org/drawingml/2006/main">
-              <a:graphicData uri="http://schemas.openxmlformats.org/drawingml/2006/picture">
-                <pic:pic xmlns:pic="http://schemas.openxmlformats.org/drawingml/2006/picture">
-                  <pic:nvPicPr>
-                    <pic:cNvPr id="1" name=""/>
-                    <pic:cNvPicPr/>
-                  </pic:nvPicPr>
-                  <pic:blipFill>
-                    <a:blip r:embed="rId11"/>
-                    <a:stretch>
-                      <a:fillRect/>
-                    </a:stretch>
-                  </pic:blipFill>
-                  <pic:spPr>
-                    <a:xfrm>
-                      <a:off x="0" y="0"/>
-                      <a:ext cx="6026408" cy="465196"/>
-                    </a:xfrm>
-                    <a:prstGeom prst="rect">
-                      <a:avLst/>
-                    </a:prstGeom>
-                  </pic:spPr>
-                </pic:pic>
-              </a:graphicData>
-            </a:graphic>
-          </wp:inline>
-        </w:drawing>
-      </w:r>
-    </w:p>
-    <w:p>
-      <w:r>
-        <w:drawing>
-          <wp:inline distT="0" distB="0" distL="0" distR="0" wp14:anchorId="581FA9A6" wp14:editId="51BC1AF2">
-            <wp:extent cx="5921253" cy="2415749"/>
-            <wp:effectExtent l="0" t="0" r="3810" b="3810"/>
-            <wp:docPr id="2" name="Immagine 2"/>
-            <wp:cNvGraphicFramePr>
-              <a:graphicFrameLocks xmlns:a="http://schemas.openxmlformats.org/drawingml/2006/main" noChangeAspect="1"/>
-            </wp:cNvGraphicFramePr>
-            <a:graphic xmlns:a="http://schemas.openxmlformats.org/drawingml/2006/main">
-              <a:graphicData uri="http://schemas.openxmlformats.org/drawingml/2006/picture">
-                <pic:pic xmlns:pic="http://schemas.openxmlformats.org/drawingml/2006/picture">
-                  <pic:nvPicPr>
-                    <pic:cNvPr id="1" name=""/>
-                    <pic:cNvPicPr/>
-                  </pic:nvPicPr>
-                  <pic:blipFill>
-                    <a:blip r:embed="rId12"/>
-                    <a:stretch>
-                      <a:fillRect/>
-                    </a:stretch>
-                  </pic:blipFill>
-                  <pic:spPr>
-                    <a:xfrm>
-                      <a:off x="0" y="0"/>
-                      <a:ext cx="5921253" cy="2415749"/>
-                    </a:xfrm>
-                    <a:prstGeom prst="rect">
-                      <a:avLst/>
-                    </a:prstGeom>
-                  </pic:spPr>
-                </pic:pic>
-              </a:graphicData>
-            </a:graphic>
-          </wp:inline>
-        </w:drawing>
-      </w:r>
-    </w:p>
-    <w:p>
-      <w:r>
-        <w:br w:type="page"/>
-      </w:r>
-    </w:p>
-    <w:p>
-      <w:r>
-        <w:rPr>
-          <w:noProof/>
-        </w:rPr>
-        <w:lastRenderedPageBreak/>
-        <w:drawing>
-          <wp:inline distT="0" distB="0" distL="0" distR="0" wp14:anchorId="17BAFE5E" wp14:editId="7BBD0DBF">
-            <wp:extent cx="5662151" cy="2964437"/>
-            <wp:effectExtent l="0" t="0" r="0" b="7620"/>
-            <wp:docPr id="9" name="Immagine 9"/>
             <wp:cNvGraphicFramePr>
               <a:graphicFrameLocks xmlns:a="http://schemas.openxmlformats.org/drawingml/2006/main" noChangeAspect="1"/>
             </wp:cNvGraphicFramePr>
@@ -470,6 +525,96 @@
                   <pic:spPr>
                     <a:xfrm>
                       <a:off x="0" y="0"/>
+                      <a:ext cx="6026408" cy="465196"/>
+                    </a:xfrm>
+                    <a:prstGeom prst="rect">
+                      <a:avLst/>
+                    </a:prstGeom>
+                  </pic:spPr>
+                </pic:pic>
+              </a:graphicData>
+            </a:graphic>
+          </wp:inline>
+        </w:drawing>
+      </w:r>
+    </w:p>
+    <w:p>
+      <w:r>
+        <w:rPr>
+          <w:noProof/>
+        </w:rPr>
+        <w:drawing>
+          <wp:inline distT="0" distB="0" distL="0" distR="0" wp14:anchorId="581FA9A6" wp14:editId="51BC1AF2">
+            <wp:extent cx="5921253" cy="2415749"/>
+            <wp:effectExtent l="0" t="0" r="3810" b="3810"/>
+            <wp:docPr id="2" name="Immagine 2"/>
+            <wp:cNvGraphicFramePr>
+              <a:graphicFrameLocks xmlns:a="http://schemas.openxmlformats.org/drawingml/2006/main" noChangeAspect="1"/>
+            </wp:cNvGraphicFramePr>
+            <a:graphic xmlns:a="http://schemas.openxmlformats.org/drawingml/2006/main">
+              <a:graphicData uri="http://schemas.openxmlformats.org/drawingml/2006/picture">
+                <pic:pic xmlns:pic="http://schemas.openxmlformats.org/drawingml/2006/picture">
+                  <pic:nvPicPr>
+                    <pic:cNvPr id="1" name=""/>
+                    <pic:cNvPicPr/>
+                  </pic:nvPicPr>
+                  <pic:blipFill>
+                    <a:blip r:embed="rId14"/>
+                    <a:stretch>
+                      <a:fillRect/>
+                    </a:stretch>
+                  </pic:blipFill>
+                  <pic:spPr>
+                    <a:xfrm>
+                      <a:off x="0" y="0"/>
+                      <a:ext cx="5921253" cy="2415749"/>
+                    </a:xfrm>
+                    <a:prstGeom prst="rect">
+                      <a:avLst/>
+                    </a:prstGeom>
+                  </pic:spPr>
+                </pic:pic>
+              </a:graphicData>
+            </a:graphic>
+          </wp:inline>
+        </w:drawing>
+      </w:r>
+    </w:p>
+    <w:p>
+      <w:r>
+        <w:br w:type="page"/>
+      </w:r>
+    </w:p>
+    <w:p>
+      <w:r>
+        <w:rPr>
+          <w:noProof/>
+        </w:rPr>
+        <w:lastRenderedPageBreak/>
+        <w:drawing>
+          <wp:inline distT="0" distB="0" distL="0" distR="0" wp14:anchorId="17BAFE5E" wp14:editId="7BBD0DBF">
+            <wp:extent cx="5662151" cy="2964437"/>
+            <wp:effectExtent l="0" t="0" r="0" b="7620"/>
+            <wp:docPr id="9" name="Immagine 9"/>
+            <wp:cNvGraphicFramePr>
+              <a:graphicFrameLocks xmlns:a="http://schemas.openxmlformats.org/drawingml/2006/main" noChangeAspect="1"/>
+            </wp:cNvGraphicFramePr>
+            <a:graphic xmlns:a="http://schemas.openxmlformats.org/drawingml/2006/main">
+              <a:graphicData uri="http://schemas.openxmlformats.org/drawingml/2006/picture">
+                <pic:pic xmlns:pic="http://schemas.openxmlformats.org/drawingml/2006/picture">
+                  <pic:nvPicPr>
+                    <pic:cNvPr id="1" name=""/>
+                    <pic:cNvPicPr/>
+                  </pic:nvPicPr>
+                  <pic:blipFill>
+                    <a:blip r:embed="rId15"/>
+                    <a:stretch>
+                      <a:fillRect/>
+                    </a:stretch>
+                  </pic:blipFill>
+                  <pic:spPr>
+                    <a:xfrm>
+                      <a:off x="0" y="0"/>
                       <a:ext cx="5662151" cy="2964437"/>
                     </a:xfrm>
                     <a:prstGeom prst="rect">
@@ -504,7 +649,7 @@
                     <pic:cNvPicPr/>
                   </pic:nvPicPr>
                   <pic:blipFill>
-                    <a:blip r:embed="rId14"/>
+                    <a:blip r:embed="rId16"/>
                     <a:stretch>
                       <a:fillRect/>
                     </a:stretch>
@@ -554,7 +699,7 @@
                     </pic:cNvPicPr>
                   </pic:nvPicPr>
                   <pic:blipFill>
-                    <a:blip r:embed="rId15">
+                    <a:blip r:embed="rId17">
                       <a:extLst>
                         <a:ext uri="{28A0092B-C50C-407E-A947-70E740481C1C}">
                           <a14:useLocalDpi xmlns:a14="http://schemas.microsoft.com/office/drawing/2010/main" val="0"/>
@@ -608,7 +753,7 @@
                     <pic:cNvPicPr/>
                   </pic:nvPicPr>
                   <pic:blipFill>
-                    <a:blip r:embed="rId16"/>
+                    <a:blip r:embed="rId18"/>
                     <a:stretch>
                       <a:fillRect/>
                     </a:stretch>
@@ -639,92 +784,6 @@
             <wp:extent cx="5273040" cy="4230250"/>
             <wp:effectExtent l="0" t="0" r="3810" b="0"/>
             <wp:docPr id="13" name="Immagine 13"/>
-            <wp:cNvGraphicFramePr>
-              <a:graphicFrameLocks xmlns:a="http://schemas.openxmlformats.org/drawingml/2006/main" noChangeAspect="1"/>
-            </wp:cNvGraphicFramePr>
-            <a:graphic xmlns:a="http://schemas.openxmlformats.org/drawingml/2006/main">
-              <a:graphicData uri="http://schemas.openxmlformats.org/drawingml/2006/picture">
-                <pic:pic xmlns:pic="http://schemas.openxmlformats.org/drawingml/2006/picture">
-                  <pic:nvPicPr>
-                    <pic:cNvPr id="1" name=""/>
-                    <pic:cNvPicPr/>
-                  </pic:nvPicPr>
-                  <pic:blipFill>
-                    <a:blip r:embed="rId17"/>
-                    <a:stretch>
-                      <a:fillRect/>
-                    </a:stretch>
-                  </pic:blipFill>
-                  <pic:spPr>
-                    <a:xfrm>
-                      <a:off x="0" y="0"/>
-                      <a:ext cx="5273903" cy="4230942"/>
-                    </a:xfrm>
-                    <a:prstGeom prst="rect">
-                      <a:avLst/>
-                    </a:prstGeom>
-                  </pic:spPr>
-                </pic:pic>
-              </a:graphicData>
-            </a:graphic>
-          </wp:inline>
-        </w:drawing>
-      </w:r>
-    </w:p>
-    <w:p/>
-    <w:p>
-      <w:r>
-        <w:rPr>
-          <w:noProof/>
-        </w:rPr>
-        <w:lastRenderedPageBreak/>
-        <w:drawing>
-          <wp:inline distT="0" distB="0" distL="0" distR="0" wp14:anchorId="1777F49A" wp14:editId="6FEF8232">
-            <wp:extent cx="5676900" cy="4161961"/>
-            <wp:effectExtent l="0" t="0" r="0" b="0"/>
-            <wp:docPr id="14" name="Immagine 14"/>
-            <wp:cNvGraphicFramePr>
-              <a:graphicFrameLocks xmlns:a="http://schemas.openxmlformats.org/drawingml/2006/main" noChangeAspect="1"/>
-            </wp:cNvGraphicFramePr>
-            <a:graphic xmlns:a="http://schemas.openxmlformats.org/drawingml/2006/main">
-              <a:graphicData uri="http://schemas.openxmlformats.org/drawingml/2006/picture">
-                <pic:pic xmlns:pic="http://schemas.openxmlformats.org/drawingml/2006/picture">
-                  <pic:nvPicPr>
-                    <pic:cNvPr id="1" name=""/>
-                    <pic:cNvPicPr/>
-                  </pic:nvPicPr>
-                  <pic:blipFill>
-                    <a:blip r:embed="rId18"/>
-                    <a:stretch>
-                      <a:fillRect/>
-                    </a:stretch>
-                  </pic:blipFill>
-                  <pic:spPr>
-                    <a:xfrm>
-                      <a:off x="0" y="0"/>
-                      <a:ext cx="5678132" cy="4162864"/>
-                    </a:xfrm>
-                    <a:prstGeom prst="rect">
-                      <a:avLst/>
-                    </a:prstGeom>
-                  </pic:spPr>
-                </pic:pic>
-              </a:graphicData>
-            </a:graphic>
-          </wp:inline>
-        </w:drawing>
-      </w:r>
-    </w:p>
-    <w:p>
-      <w:r>
-        <w:rPr>
-          <w:noProof/>
-        </w:rPr>
-        <w:drawing>
-          <wp:inline distT="0" distB="0" distL="0" distR="0" wp14:anchorId="5262B897" wp14:editId="30505F95">
-            <wp:extent cx="5441182" cy="4320540"/>
-            <wp:effectExtent l="0" t="0" r="7620" b="3810"/>
-            <wp:docPr id="15" name="Immagine 15"/>
             <wp:cNvGraphicFramePr>
               <a:graphicFrameLocks xmlns:a="http://schemas.openxmlformats.org/drawingml/2006/main" noChangeAspect="1"/>
             </wp:cNvGraphicFramePr>
@@ -744,7 +803,7 @@
                   <pic:spPr>
                     <a:xfrm>
                       <a:off x="0" y="0"/>
-                      <a:ext cx="5442548" cy="4321625"/>
+                      <a:ext cx="5273903" cy="4230942"/>
                     </a:xfrm>
                     <a:prstGeom prst="rect">
                       <a:avLst/>
@@ -765,10 +824,10 @@
         </w:rPr>
         <w:lastRenderedPageBreak/>
         <w:drawing>
-          <wp:inline distT="0" distB="0" distL="0" distR="0" wp14:anchorId="166FB218" wp14:editId="561009D3">
-            <wp:extent cx="6120130" cy="981710"/>
-            <wp:effectExtent l="0" t="0" r="0" b="8890"/>
-            <wp:docPr id="16" name="Immagine 16"/>
+          <wp:inline distT="0" distB="0" distL="0" distR="0" wp14:anchorId="1777F49A" wp14:editId="6FEF8232">
+            <wp:extent cx="5676900" cy="4161961"/>
+            <wp:effectExtent l="0" t="0" r="0" b="0"/>
+            <wp:docPr id="14" name="Immagine 14"/>
             <wp:cNvGraphicFramePr>
               <a:graphicFrameLocks xmlns:a="http://schemas.openxmlformats.org/drawingml/2006/main" noChangeAspect="1"/>
             </wp:cNvGraphicFramePr>
@@ -788,7 +847,7 @@
                   <pic:spPr>
                     <a:xfrm>
                       <a:off x="0" y="0"/>
-                      <a:ext cx="6120130" cy="981710"/>
+                      <a:ext cx="5678132" cy="4162864"/>
                     </a:xfrm>
                     <a:prstGeom prst="rect">
                       <a:avLst/>
@@ -807,10 +866,10 @@
           <w:noProof/>
         </w:rPr>
         <w:drawing>
-          <wp:inline distT="0" distB="0" distL="0" distR="0" wp14:anchorId="4055CBF4" wp14:editId="367E237C">
-            <wp:extent cx="5075360" cy="3322608"/>
-            <wp:effectExtent l="0" t="0" r="0" b="0"/>
-            <wp:docPr id="17" name="Immagine 17"/>
+          <wp:inline distT="0" distB="0" distL="0" distR="0" wp14:anchorId="5262B897" wp14:editId="30505F95">
+            <wp:extent cx="5441182" cy="4320540"/>
+            <wp:effectExtent l="0" t="0" r="7620" b="3810"/>
+            <wp:docPr id="15" name="Immagine 15"/>
             <wp:cNvGraphicFramePr>
               <a:graphicFrameLocks xmlns:a="http://schemas.openxmlformats.org/drawingml/2006/main" noChangeAspect="1"/>
             </wp:cNvGraphicFramePr>
@@ -830,6 +889,92 @@
                   <pic:spPr>
                     <a:xfrm>
                       <a:off x="0" y="0"/>
+                      <a:ext cx="5442548" cy="4321625"/>
+                    </a:xfrm>
+                    <a:prstGeom prst="rect">
+                      <a:avLst/>
+                    </a:prstGeom>
+                  </pic:spPr>
+                </pic:pic>
+              </a:graphicData>
+            </a:graphic>
+          </wp:inline>
+        </w:drawing>
+      </w:r>
+    </w:p>
+    <w:p/>
+    <w:p>
+      <w:r>
+        <w:rPr>
+          <w:noProof/>
+        </w:rPr>
+        <w:lastRenderedPageBreak/>
+        <w:drawing>
+          <wp:inline distT="0" distB="0" distL="0" distR="0" wp14:anchorId="166FB218" wp14:editId="561009D3">
+            <wp:extent cx="6120130" cy="981710"/>
+            <wp:effectExtent l="0" t="0" r="0" b="8890"/>
+            <wp:docPr id="16" name="Immagine 16"/>
+            <wp:cNvGraphicFramePr>
+              <a:graphicFrameLocks xmlns:a="http://schemas.openxmlformats.org/drawingml/2006/main" noChangeAspect="1"/>
+            </wp:cNvGraphicFramePr>
+            <a:graphic xmlns:a="http://schemas.openxmlformats.org/drawingml/2006/main">
+              <a:graphicData uri="http://schemas.openxmlformats.org/drawingml/2006/picture">
+                <pic:pic xmlns:pic="http://schemas.openxmlformats.org/drawingml/2006/picture">
+                  <pic:nvPicPr>
+                    <pic:cNvPr id="1" name=""/>
+                    <pic:cNvPicPr/>
+                  </pic:nvPicPr>
+                  <pic:blipFill>
+                    <a:blip r:embed="rId22"/>
+                    <a:stretch>
+                      <a:fillRect/>
+                    </a:stretch>
+                  </pic:blipFill>
+                  <pic:spPr>
+                    <a:xfrm>
+                      <a:off x="0" y="0"/>
+                      <a:ext cx="6120130" cy="981710"/>
+                    </a:xfrm>
+                    <a:prstGeom prst="rect">
+                      <a:avLst/>
+                    </a:prstGeom>
+                  </pic:spPr>
+                </pic:pic>
+              </a:graphicData>
+            </a:graphic>
+          </wp:inline>
+        </w:drawing>
+      </w:r>
+    </w:p>
+    <w:p>
+      <w:r>
+        <w:rPr>
+          <w:noProof/>
+        </w:rPr>
+        <w:drawing>
+          <wp:inline distT="0" distB="0" distL="0" distR="0" wp14:anchorId="4055CBF4" wp14:editId="367E237C">
+            <wp:extent cx="5075360" cy="3322608"/>
+            <wp:effectExtent l="0" t="0" r="0" b="0"/>
+            <wp:docPr id="17" name="Immagine 17"/>
+            <wp:cNvGraphicFramePr>
+              <a:graphicFrameLocks xmlns:a="http://schemas.openxmlformats.org/drawingml/2006/main" noChangeAspect="1"/>
+            </wp:cNvGraphicFramePr>
+            <a:graphic xmlns:a="http://schemas.openxmlformats.org/drawingml/2006/main">
+              <a:graphicData uri="http://schemas.openxmlformats.org/drawingml/2006/picture">
+                <pic:pic xmlns:pic="http://schemas.openxmlformats.org/drawingml/2006/picture">
+                  <pic:nvPicPr>
+                    <pic:cNvPr id="1" name=""/>
+                    <pic:cNvPicPr/>
+                  </pic:nvPicPr>
+                  <pic:blipFill>
+                    <a:blip r:embed="rId23"/>
+                    <a:stretch>
+                      <a:fillRect/>
+                    </a:stretch>
+                  </pic:blipFill>
+                  <pic:spPr>
+                    <a:xfrm>
+                      <a:off x="0" y="0"/>
                       <a:ext cx="5075360" cy="3322608"/>
                     </a:xfrm>
                     <a:prstGeom prst="rect">
@@ -843,9 +988,68 @@
         </w:drawing>
       </w:r>
     </w:p>
+    <w:p>
+      <w:r>
+        <w:br w:type="page"/>
+      </w:r>
+      <w:r>
+        <w:rPr>
+          <w:noProof/>
+        </w:rPr>
+        <w:lastRenderedPageBreak/>
+        <w:drawing>
+          <wp:inline distT="0" distB="0" distL="0" distR="0" wp14:anchorId="472E5982" wp14:editId="7945DF6D">
+            <wp:extent cx="6116320" cy="4114800"/>
+            <wp:effectExtent l="0" t="0" r="0" b="0"/>
+            <wp:docPr id="20" name="Immagine 20"/>
+            <wp:cNvGraphicFramePr>
+              <a:graphicFrameLocks xmlns:a="http://schemas.openxmlformats.org/drawingml/2006/main" noChangeAspect="1"/>
+            </wp:cNvGraphicFramePr>
+            <a:graphic xmlns:a="http://schemas.openxmlformats.org/drawingml/2006/main">
+              <a:graphicData uri="http://schemas.openxmlformats.org/drawingml/2006/picture">
+                <pic:pic xmlns:pic="http://schemas.openxmlformats.org/drawingml/2006/picture">
+                  <pic:nvPicPr>
+                    <pic:cNvPr id="0" name="Picture 4"/>
+                    <pic:cNvPicPr>
+                      <a:picLocks noChangeAspect="1" noChangeArrowheads="1"/>
+                    </pic:cNvPicPr>
+                  </pic:nvPicPr>
+                  <pic:blipFill>
+                    <a:blip r:embed="rId24">
+                      <a:extLst>
+                        <a:ext uri="{28A0092B-C50C-407E-A947-70E740481C1C}">
+                          <a14:useLocalDpi xmlns:a14="http://schemas.microsoft.com/office/drawing/2010/main" val="0"/>
+                        </a:ext>
+                      </a:extLst>
+                    </a:blip>
+                    <a:srcRect/>
+                    <a:stretch>
+                      <a:fillRect/>
+                    </a:stretch>
+                  </pic:blipFill>
+                  <pic:spPr bwMode="auto">
+                    <a:xfrm>
+                      <a:off x="0" y="0"/>
+                      <a:ext cx="6116320" cy="4114800"/>
+                    </a:xfrm>
+                    <a:prstGeom prst="rect">
+                      <a:avLst/>
+                    </a:prstGeom>
+                    <a:noFill/>
+                    <a:ln>
+                      <a:noFill/>
+                    </a:ln>
+                  </pic:spPr>
+                </pic:pic>
+              </a:graphicData>
+            </a:graphic>
+          </wp:inline>
+        </w:drawing>
+      </w:r>
+    </w:p>
     <w:p/>
     <w:sectPr>
-      <w:footerReference w:type="default" r:id="rId22"/>
+      <w:footerReference w:type="default" r:id="rId25"/>
       <w:pgSz w:w="11906" w:h="16838"/>
       <w:pgMar w:top="1417" w:right="1134" w:bottom="1134" w:left="1134" w:header="708" w:footer="708" w:gutter="0"/>
       <w:cols w:space="708"/>
@@ -1321,7 +1525,6 @@
   <w:style w:type="character" w:default="1" w:styleId="Carpredefinitoparagrafo">
     <w:name w:val="Default Paragraph Font"/>
     <w:uiPriority w:val="1"/>
-    <w:semiHidden/>
     <w:unhideWhenUsed/>
   </w:style>
   <w:style w:type="table" w:default="1" w:styleId="Tabellanormale">

</xml_diff>